<commit_message>
updated kickstarter analysis report
</commit_message>
<xml_diff>
--- a/Kickstarter Analysis Report.docx
+++ b/Kickstarter Analysis Report.docx
@@ -34,22 +34,279 @@
         <w:t xml:space="preserve"> Larry Jenkins</w:t>
       </w:r>
     </w:p>
+    <w:p>
+      <w:pPr>
+        <w:rPr>
+          <w:b/>
+          <w:bCs/>
+          <w:sz w:val="36"/>
+          <w:szCs w:val="36"/>
+          <w:u w:val="single"/>
+        </w:rPr>
+      </w:pPr>
+      <w:r>
+        <w:rPr>
+          <w:b/>
+          <w:bCs/>
+          <w:sz w:val="36"/>
+          <w:szCs w:val="36"/>
+          <w:u w:val="single"/>
+        </w:rPr>
+        <w:t>Initial Insights</w:t>
+      </w:r>
+    </w:p>
+    <w:p>
+      <w:pPr>
+        <w:pStyle w:val="ListParagraph"/>
+        <w:numPr>
+          <w:ilvl w:val="0"/>
+          <w:numId w:val="1"/>
+        </w:numPr>
+      </w:pPr>
+      <w:r>
+        <w:t xml:space="preserve">Campaigns related to entertainment made up almost 69% of the Kickstarter projects. </w:t>
+      </w:r>
+    </w:p>
+    <w:p>
+      <w:pPr>
+        <w:pStyle w:val="ListParagraph"/>
+        <w:numPr>
+          <w:ilvl w:val="1"/>
+          <w:numId w:val="1"/>
+        </w:numPr>
+      </w:pPr>
+      <w:r>
+        <w:t>Film &amp; Video – 12.6%</w:t>
+      </w:r>
+    </w:p>
+    <w:p>
+      <w:pPr>
+        <w:pStyle w:val="ListParagraph"/>
+        <w:numPr>
+          <w:ilvl w:val="1"/>
+          <w:numId w:val="1"/>
+        </w:numPr>
+      </w:pPr>
+      <w:r>
+        <w:t>Games – 4.9%</w:t>
+      </w:r>
+    </w:p>
+    <w:p>
+      <w:pPr>
+        <w:pStyle w:val="ListParagraph"/>
+        <w:numPr>
+          <w:ilvl w:val="1"/>
+          <w:numId w:val="1"/>
+        </w:numPr>
+      </w:pPr>
+      <w:r>
+        <w:t xml:space="preserve">Music – 17% </w:t>
+      </w:r>
+    </w:p>
+    <w:p>
+      <w:pPr>
+        <w:pStyle w:val="ListParagraph"/>
+        <w:numPr>
+          <w:ilvl w:val="1"/>
+          <w:numId w:val="1"/>
+        </w:numPr>
+      </w:pPr>
+      <w:r>
+        <w:t>Theater – 33.9%</w:t>
+      </w:r>
+    </w:p>
+    <w:p>
+      <w:pPr>
+        <w:pStyle w:val="ListParagraph"/>
+        <w:numPr>
+          <w:ilvl w:val="0"/>
+          <w:numId w:val="1"/>
+        </w:numPr>
+      </w:pPr>
+      <w:r>
+        <w:t xml:space="preserve">Kickstarters related to entertainment also accounted for more than 80% of all successful campaigns. </w:t>
+      </w:r>
+    </w:p>
+    <w:p>
+      <w:pPr>
+        <w:pStyle w:val="ListParagraph"/>
+        <w:numPr>
+          <w:ilvl w:val="0"/>
+          <w:numId w:val="1"/>
+        </w:numPr>
+      </w:pPr>
+      <w:r>
+        <w:t xml:space="preserve">Campaigns related to journalism were the smallest category represented (0.5%), and all such campaigns </w:t>
+      </w:r>
+      <w:r>
+        <w:t>presented</w:t>
+      </w:r>
+      <w:r>
+        <w:t xml:space="preserve"> in the data were eventually canceled.</w:t>
+      </w:r>
+    </w:p>
+    <w:p>
+      <w:pPr>
+        <w:pStyle w:val="ListParagraph"/>
+        <w:numPr>
+          <w:ilvl w:val="1"/>
+          <w:numId w:val="1"/>
+        </w:numPr>
+      </w:pPr>
+      <w:r>
+        <w:t xml:space="preserve">No </w:t>
+      </w:r>
+      <w:r>
+        <w:t xml:space="preserve">other outcomes (failed, successful, or live) were recorded for journalism-related campaigns. </w:t>
+      </w:r>
+    </w:p>
+    <w:p>
+      <w:pPr>
+        <w:pStyle w:val="ListParagraph"/>
+        <w:numPr>
+          <w:ilvl w:val="0"/>
+          <w:numId w:val="1"/>
+        </w:numPr>
+      </w:pPr>
+      <w:r>
+        <w:t xml:space="preserve">Kickstarter campaigns have a greater success rate in the first five months of the year. </w:t>
+      </w:r>
+    </w:p>
+    <w:p>
+      <w:pPr>
+        <w:pStyle w:val="ListParagraph"/>
+        <w:numPr>
+          <w:ilvl w:val="1"/>
+          <w:numId w:val="1"/>
+        </w:numPr>
+      </w:pPr>
+      <w:r>
+        <w:t xml:space="preserve">December is the lowest month for successful campaigns. </w:t>
+      </w:r>
+    </w:p>
     <w:p/>
     <w:p>
-      <w:r>
-        <w:t>Initial Insights</w:t>
+      <w:pPr>
+        <w:rPr>
+          <w:b/>
+          <w:bCs/>
+          <w:sz w:val="36"/>
+          <w:szCs w:val="36"/>
+          <w:u w:val="single"/>
+        </w:rPr>
+      </w:pPr>
+      <w:r>
+        <w:rPr>
+          <w:b/>
+          <w:bCs/>
+          <w:sz w:val="36"/>
+          <w:szCs w:val="36"/>
+          <w:u w:val="single"/>
+        </w:rPr>
+        <w:t>Limitations of Dataset</w:t>
+      </w:r>
+    </w:p>
+    <w:p>
+      <w:pPr>
+        <w:pStyle w:val="ListParagraph"/>
+        <w:numPr>
+          <w:ilvl w:val="0"/>
+          <w:numId w:val="2"/>
+        </w:numPr>
+      </w:pPr>
+      <w:r>
+        <w:t xml:space="preserve">There is an inconsistent use of currency within the dataset. Even though multiple countries are represented in the data, converting all values to a single, standard currency would allow for more direct comparisons between campaigns. </w:t>
+      </w:r>
+    </w:p>
+    <w:p>
+      <w:pPr>
+        <w:pStyle w:val="ListParagraph"/>
+        <w:numPr>
+          <w:ilvl w:val="0"/>
+          <w:numId w:val="2"/>
+        </w:numPr>
+      </w:pPr>
+      <w:r>
+        <w:t xml:space="preserve">The lack of any outcome other than “canceled” for campaigns categorized as journalism raises the concern the dataset may be incomplete.  </w:t>
       </w:r>
     </w:p>
     <w:p/>
     <w:p>
-      <w:r>
-        <w:t>Limitations of Dataset</w:t>
-      </w:r>
-    </w:p>
-    <w:p/>
-    <w:p>
-      <w:r>
+      <w:pPr>
+        <w:rPr>
+          <w:b/>
+          <w:bCs/>
+          <w:sz w:val="36"/>
+          <w:szCs w:val="36"/>
+          <w:u w:val="single"/>
+        </w:rPr>
+      </w:pPr>
+      <w:r>
+        <w:rPr>
+          <w:b/>
+          <w:bCs/>
+          <w:sz w:val="36"/>
+          <w:szCs w:val="36"/>
+          <w:u w:val="single"/>
+        </w:rPr>
         <w:t>Proposed Visualizations</w:t>
+      </w:r>
+    </w:p>
+    <w:p>
+      <w:pPr>
+        <w:pStyle w:val="ListParagraph"/>
+        <w:numPr>
+          <w:ilvl w:val="0"/>
+          <w:numId w:val="4"/>
+        </w:numPr>
+      </w:pPr>
+      <w:r>
+        <w:t>A pivot table comparing the average length of a Kickstarter campaign by parent category and sub-category.</w:t>
+      </w:r>
+    </w:p>
+    <w:p>
+      <w:pPr>
+        <w:pStyle w:val="ListParagraph"/>
+        <w:numPr>
+          <w:ilvl w:val="0"/>
+          <w:numId w:val="4"/>
+        </w:numPr>
+      </w:pPr>
+      <w:r>
+        <w:t xml:space="preserve">For campaigns that exceeded their goal, a pivot table </w:t>
+      </w:r>
+      <w:r>
+        <w:t xml:space="preserve">and associated bar chart, indicating the average overachievement (in funds/currency) by parent category. </w:t>
+      </w:r>
+    </w:p>
+    <w:p>
+      <w:pPr>
+        <w:pStyle w:val="ListParagraph"/>
+        <w:numPr>
+          <w:ilvl w:val="0"/>
+          <w:numId w:val="4"/>
+        </w:numPr>
+      </w:pPr>
+      <w:r>
+        <w:t>For campaigns that exceeded their goal, a pivot table and associated bar chart, indicating the average overachievement (in funds/currency) by</w:t>
+      </w:r>
+      <w:r>
+        <w:t xml:space="preserve"> sub-</w:t>
+      </w:r>
+      <w:r>
+        <w:t xml:space="preserve">category. </w:t>
+      </w:r>
+    </w:p>
+    <w:p>
+      <w:pPr>
+        <w:pStyle w:val="ListParagraph"/>
+        <w:numPr>
+          <w:ilvl w:val="0"/>
+          <w:numId w:val="4"/>
+        </w:numPr>
+      </w:pPr>
+      <w:r>
+        <w:t xml:space="preserve">A pivot table analyzing the outcome of projects identified as “Staff Picks” vs. not, both as an aggregate of all projects and broken down by category. </w:t>
       </w:r>
     </w:p>
     <w:p/>
@@ -61,6 +318,475 @@
     </w:sectPr>
   </w:body>
 </w:document>
+</file>
+
+<file path=word/numbering.xml><?xml version="1.0" encoding="utf-8"?>
+<w:numbering xmlns:wpc="http://schemas.microsoft.com/office/word/2010/wordprocessingCanvas" xmlns:cx="http://schemas.microsoft.com/office/drawing/2014/chartex" xmlns:cx1="http://schemas.microsoft.com/office/drawing/2015/9/8/chartex" xmlns:cx2="http://schemas.microsoft.com/office/drawing/2015/10/21/chartex" xmlns:cx3="http://schemas.microsoft.com/office/drawing/2016/5/9/chartex" xmlns:cx4="http://schemas.microsoft.com/office/drawing/2016/5/10/chartex" xmlns:cx5="http://schemas.microsoft.com/office/drawing/2016/5/11/chartex" xmlns:cx6="http://schemas.microsoft.com/office/drawing/2016/5/12/chartex" xmlns:cx7="http://schemas.microsoft.com/office/drawing/2016/5/13/chartex" xmlns:cx8="http://schemas.microsoft.com/office/drawing/2016/5/14/chartex" xmlns:mc="http://schemas.openxmlformats.org/markup-compatibility/2006" xmlns:aink="http://schemas.microsoft.com/office/drawing/2016/ink" xmlns:am3d="http://schemas.microsoft.com/office/drawing/2017/model3d" xmlns:o="urn:schemas-microsoft-com:office:office" xmlns:r="http://schemas.openxmlformats.org/officeDocument/2006/relationships" xmlns:m="http://schemas.openxmlformats.org/officeDocument/2006/math" xmlns:v="urn:schemas-microsoft-com:vml" xmlns:wp14="http://schemas.microsoft.com/office/word/2010/wordprocessingDrawing" xmlns:wp="http://schemas.openxmlformats.org/drawingml/2006/wordprocessingDrawing" xmlns:w10="urn:schemas-microsoft-com:office:word" xmlns:w="http://schemas.openxmlformats.org/wordprocessingml/2006/main" xmlns:w14="http://schemas.microsoft.com/office/word/2010/wordml" xmlns:w15="http://schemas.microsoft.com/office/word/2012/wordml" xmlns:w16cex="http://schemas.microsoft.com/office/word/2018/wordml/cex" xmlns:w16cid="http://schemas.microsoft.com/office/word/2016/wordml/cid" xmlns:w16="http://schemas.microsoft.com/office/word/2018/wordml" xmlns:w16sdtdh="http://schemas.microsoft.com/office/word/2020/wordml/sdtdatahash" xmlns:w16se="http://schemas.microsoft.com/office/word/2015/wordml/symex" xmlns:wpg="http://schemas.microsoft.com/office/word/2010/wordprocessingGroup" xmlns:wpi="http://schemas.microsoft.com/office/word/2010/wordprocessingInk" xmlns:wne="http://schemas.microsoft.com/office/word/2006/wordml" xmlns:wps="http://schemas.microsoft.com/office/word/2010/wordprocessingShape" mc:Ignorable="w14 w15 w16se w16cid w16 w16cex w16sdtdh wp14">
+  <w:abstractNum w:abstractNumId="0" w15:restartNumberingAfterBreak="0">
+    <w:nsid w:val="2B506985"/>
+    <w:multiLevelType w:val="hybridMultilevel"/>
+    <w:tmpl w:val="AF68BF80"/>
+    <w:lvl w:ilvl="0" w:tplc="04090001">
+      <w:start w:val="1"/>
+      <w:numFmt w:val="bullet"/>
+      <w:lvlText w:val=""/>
+      <w:lvlJc w:val="left"/>
+      <w:pPr>
+        <w:ind w:left="720" w:hanging="360"/>
+      </w:pPr>
+      <w:rPr>
+        <w:rFonts w:ascii="Symbol" w:hAnsi="Symbol" w:hint="default"/>
+      </w:rPr>
+    </w:lvl>
+    <w:lvl w:ilvl="1" w:tplc="04090003" w:tentative="1">
+      <w:start w:val="1"/>
+      <w:numFmt w:val="bullet"/>
+      <w:lvlText w:val="o"/>
+      <w:lvlJc w:val="left"/>
+      <w:pPr>
+        <w:ind w:left="1440" w:hanging="360"/>
+      </w:pPr>
+      <w:rPr>
+        <w:rFonts w:ascii="Courier New" w:hAnsi="Courier New" w:cs="Courier New" w:hint="default"/>
+      </w:rPr>
+    </w:lvl>
+    <w:lvl w:ilvl="2" w:tplc="04090005" w:tentative="1">
+      <w:start w:val="1"/>
+      <w:numFmt w:val="bullet"/>
+      <w:lvlText w:val=""/>
+      <w:lvlJc w:val="left"/>
+      <w:pPr>
+        <w:ind w:left="2160" w:hanging="360"/>
+      </w:pPr>
+      <w:rPr>
+        <w:rFonts w:ascii="Wingdings" w:hAnsi="Wingdings" w:hint="default"/>
+      </w:rPr>
+    </w:lvl>
+    <w:lvl w:ilvl="3" w:tplc="04090001" w:tentative="1">
+      <w:start w:val="1"/>
+      <w:numFmt w:val="bullet"/>
+      <w:lvlText w:val=""/>
+      <w:lvlJc w:val="left"/>
+      <w:pPr>
+        <w:ind w:left="2880" w:hanging="360"/>
+      </w:pPr>
+      <w:rPr>
+        <w:rFonts w:ascii="Symbol" w:hAnsi="Symbol" w:hint="default"/>
+      </w:rPr>
+    </w:lvl>
+    <w:lvl w:ilvl="4" w:tplc="04090003" w:tentative="1">
+      <w:start w:val="1"/>
+      <w:numFmt w:val="bullet"/>
+      <w:lvlText w:val="o"/>
+      <w:lvlJc w:val="left"/>
+      <w:pPr>
+        <w:ind w:left="3600" w:hanging="360"/>
+      </w:pPr>
+      <w:rPr>
+        <w:rFonts w:ascii="Courier New" w:hAnsi="Courier New" w:cs="Courier New" w:hint="default"/>
+      </w:rPr>
+    </w:lvl>
+    <w:lvl w:ilvl="5" w:tplc="04090005" w:tentative="1">
+      <w:start w:val="1"/>
+      <w:numFmt w:val="bullet"/>
+      <w:lvlText w:val=""/>
+      <w:lvlJc w:val="left"/>
+      <w:pPr>
+        <w:ind w:left="4320" w:hanging="360"/>
+      </w:pPr>
+      <w:rPr>
+        <w:rFonts w:ascii="Wingdings" w:hAnsi="Wingdings" w:hint="default"/>
+      </w:rPr>
+    </w:lvl>
+    <w:lvl w:ilvl="6" w:tplc="04090001" w:tentative="1">
+      <w:start w:val="1"/>
+      <w:numFmt w:val="bullet"/>
+      <w:lvlText w:val=""/>
+      <w:lvlJc w:val="left"/>
+      <w:pPr>
+        <w:ind w:left="5040" w:hanging="360"/>
+      </w:pPr>
+      <w:rPr>
+        <w:rFonts w:ascii="Symbol" w:hAnsi="Symbol" w:hint="default"/>
+      </w:rPr>
+    </w:lvl>
+    <w:lvl w:ilvl="7" w:tplc="04090003" w:tentative="1">
+      <w:start w:val="1"/>
+      <w:numFmt w:val="bullet"/>
+      <w:lvlText w:val="o"/>
+      <w:lvlJc w:val="left"/>
+      <w:pPr>
+        <w:ind w:left="5760" w:hanging="360"/>
+      </w:pPr>
+      <w:rPr>
+        <w:rFonts w:ascii="Courier New" w:hAnsi="Courier New" w:cs="Courier New" w:hint="default"/>
+      </w:rPr>
+    </w:lvl>
+    <w:lvl w:ilvl="8" w:tplc="04090005" w:tentative="1">
+      <w:start w:val="1"/>
+      <w:numFmt w:val="bullet"/>
+      <w:lvlText w:val=""/>
+      <w:lvlJc w:val="left"/>
+      <w:pPr>
+        <w:ind w:left="6480" w:hanging="360"/>
+      </w:pPr>
+      <w:rPr>
+        <w:rFonts w:ascii="Wingdings" w:hAnsi="Wingdings" w:hint="default"/>
+      </w:rPr>
+    </w:lvl>
+  </w:abstractNum>
+  <w:abstractNum w:abstractNumId="1" w15:restartNumberingAfterBreak="0">
+    <w:nsid w:val="433F05EF"/>
+    <w:multiLevelType w:val="hybridMultilevel"/>
+    <w:tmpl w:val="B85045BA"/>
+    <w:lvl w:ilvl="0" w:tplc="04090001">
+      <w:start w:val="1"/>
+      <w:numFmt w:val="bullet"/>
+      <w:lvlText w:val=""/>
+      <w:lvlJc w:val="left"/>
+      <w:pPr>
+        <w:ind w:left="720" w:hanging="360"/>
+      </w:pPr>
+      <w:rPr>
+        <w:rFonts w:ascii="Symbol" w:hAnsi="Symbol" w:hint="default"/>
+      </w:rPr>
+    </w:lvl>
+    <w:lvl w:ilvl="1" w:tplc="04090003">
+      <w:start w:val="1"/>
+      <w:numFmt w:val="bullet"/>
+      <w:lvlText w:val="o"/>
+      <w:lvlJc w:val="left"/>
+      <w:pPr>
+        <w:ind w:left="1440" w:hanging="360"/>
+      </w:pPr>
+      <w:rPr>
+        <w:rFonts w:ascii="Courier New" w:hAnsi="Courier New" w:cs="Courier New" w:hint="default"/>
+      </w:rPr>
+    </w:lvl>
+    <w:lvl w:ilvl="2" w:tplc="04090005" w:tentative="1">
+      <w:start w:val="1"/>
+      <w:numFmt w:val="bullet"/>
+      <w:lvlText w:val=""/>
+      <w:lvlJc w:val="left"/>
+      <w:pPr>
+        <w:ind w:left="2160" w:hanging="360"/>
+      </w:pPr>
+      <w:rPr>
+        <w:rFonts w:ascii="Wingdings" w:hAnsi="Wingdings" w:hint="default"/>
+      </w:rPr>
+    </w:lvl>
+    <w:lvl w:ilvl="3" w:tplc="04090001" w:tentative="1">
+      <w:start w:val="1"/>
+      <w:numFmt w:val="bullet"/>
+      <w:lvlText w:val=""/>
+      <w:lvlJc w:val="left"/>
+      <w:pPr>
+        <w:ind w:left="2880" w:hanging="360"/>
+      </w:pPr>
+      <w:rPr>
+        <w:rFonts w:ascii="Symbol" w:hAnsi="Symbol" w:hint="default"/>
+      </w:rPr>
+    </w:lvl>
+    <w:lvl w:ilvl="4" w:tplc="04090003" w:tentative="1">
+      <w:start w:val="1"/>
+      <w:numFmt w:val="bullet"/>
+      <w:lvlText w:val="o"/>
+      <w:lvlJc w:val="left"/>
+      <w:pPr>
+        <w:ind w:left="3600" w:hanging="360"/>
+      </w:pPr>
+      <w:rPr>
+        <w:rFonts w:ascii="Courier New" w:hAnsi="Courier New" w:cs="Courier New" w:hint="default"/>
+      </w:rPr>
+    </w:lvl>
+    <w:lvl w:ilvl="5" w:tplc="04090005" w:tentative="1">
+      <w:start w:val="1"/>
+      <w:numFmt w:val="bullet"/>
+      <w:lvlText w:val=""/>
+      <w:lvlJc w:val="left"/>
+      <w:pPr>
+        <w:ind w:left="4320" w:hanging="360"/>
+      </w:pPr>
+      <w:rPr>
+        <w:rFonts w:ascii="Wingdings" w:hAnsi="Wingdings" w:hint="default"/>
+      </w:rPr>
+    </w:lvl>
+    <w:lvl w:ilvl="6" w:tplc="04090001" w:tentative="1">
+      <w:start w:val="1"/>
+      <w:numFmt w:val="bullet"/>
+      <w:lvlText w:val=""/>
+      <w:lvlJc w:val="left"/>
+      <w:pPr>
+        <w:ind w:left="5040" w:hanging="360"/>
+      </w:pPr>
+      <w:rPr>
+        <w:rFonts w:ascii="Symbol" w:hAnsi="Symbol" w:hint="default"/>
+      </w:rPr>
+    </w:lvl>
+    <w:lvl w:ilvl="7" w:tplc="04090003" w:tentative="1">
+      <w:start w:val="1"/>
+      <w:numFmt w:val="bullet"/>
+      <w:lvlText w:val="o"/>
+      <w:lvlJc w:val="left"/>
+      <w:pPr>
+        <w:ind w:left="5760" w:hanging="360"/>
+      </w:pPr>
+      <w:rPr>
+        <w:rFonts w:ascii="Courier New" w:hAnsi="Courier New" w:cs="Courier New" w:hint="default"/>
+      </w:rPr>
+    </w:lvl>
+    <w:lvl w:ilvl="8" w:tplc="04090005" w:tentative="1">
+      <w:start w:val="1"/>
+      <w:numFmt w:val="bullet"/>
+      <w:lvlText w:val=""/>
+      <w:lvlJc w:val="left"/>
+      <w:pPr>
+        <w:ind w:left="6480" w:hanging="360"/>
+      </w:pPr>
+      <w:rPr>
+        <w:rFonts w:ascii="Wingdings" w:hAnsi="Wingdings" w:hint="default"/>
+      </w:rPr>
+    </w:lvl>
+  </w:abstractNum>
+  <w:abstractNum w:abstractNumId="2" w15:restartNumberingAfterBreak="0">
+    <w:nsid w:val="58F9182E"/>
+    <w:multiLevelType w:val="hybridMultilevel"/>
+    <w:tmpl w:val="A00801E4"/>
+    <w:lvl w:ilvl="0" w:tplc="04090001">
+      <w:start w:val="1"/>
+      <w:numFmt w:val="bullet"/>
+      <w:lvlText w:val=""/>
+      <w:lvlJc w:val="left"/>
+      <w:pPr>
+        <w:ind w:left="720" w:hanging="360"/>
+      </w:pPr>
+      <w:rPr>
+        <w:rFonts w:ascii="Symbol" w:hAnsi="Symbol" w:hint="default"/>
+      </w:rPr>
+    </w:lvl>
+    <w:lvl w:ilvl="1" w:tplc="04090003" w:tentative="1">
+      <w:start w:val="1"/>
+      <w:numFmt w:val="bullet"/>
+      <w:lvlText w:val="o"/>
+      <w:lvlJc w:val="left"/>
+      <w:pPr>
+        <w:ind w:left="1440" w:hanging="360"/>
+      </w:pPr>
+      <w:rPr>
+        <w:rFonts w:ascii="Courier New" w:hAnsi="Courier New" w:cs="Courier New" w:hint="default"/>
+      </w:rPr>
+    </w:lvl>
+    <w:lvl w:ilvl="2" w:tplc="04090005" w:tentative="1">
+      <w:start w:val="1"/>
+      <w:numFmt w:val="bullet"/>
+      <w:lvlText w:val=""/>
+      <w:lvlJc w:val="left"/>
+      <w:pPr>
+        <w:ind w:left="2160" w:hanging="360"/>
+      </w:pPr>
+      <w:rPr>
+        <w:rFonts w:ascii="Wingdings" w:hAnsi="Wingdings" w:hint="default"/>
+      </w:rPr>
+    </w:lvl>
+    <w:lvl w:ilvl="3" w:tplc="04090001" w:tentative="1">
+      <w:start w:val="1"/>
+      <w:numFmt w:val="bullet"/>
+      <w:lvlText w:val=""/>
+      <w:lvlJc w:val="left"/>
+      <w:pPr>
+        <w:ind w:left="2880" w:hanging="360"/>
+      </w:pPr>
+      <w:rPr>
+        <w:rFonts w:ascii="Symbol" w:hAnsi="Symbol" w:hint="default"/>
+      </w:rPr>
+    </w:lvl>
+    <w:lvl w:ilvl="4" w:tplc="04090003" w:tentative="1">
+      <w:start w:val="1"/>
+      <w:numFmt w:val="bullet"/>
+      <w:lvlText w:val="o"/>
+      <w:lvlJc w:val="left"/>
+      <w:pPr>
+        <w:ind w:left="3600" w:hanging="360"/>
+      </w:pPr>
+      <w:rPr>
+        <w:rFonts w:ascii="Courier New" w:hAnsi="Courier New" w:cs="Courier New" w:hint="default"/>
+      </w:rPr>
+    </w:lvl>
+    <w:lvl w:ilvl="5" w:tplc="04090005" w:tentative="1">
+      <w:start w:val="1"/>
+      <w:numFmt w:val="bullet"/>
+      <w:lvlText w:val=""/>
+      <w:lvlJc w:val="left"/>
+      <w:pPr>
+        <w:ind w:left="4320" w:hanging="360"/>
+      </w:pPr>
+      <w:rPr>
+        <w:rFonts w:ascii="Wingdings" w:hAnsi="Wingdings" w:hint="default"/>
+      </w:rPr>
+    </w:lvl>
+    <w:lvl w:ilvl="6" w:tplc="04090001" w:tentative="1">
+      <w:start w:val="1"/>
+      <w:numFmt w:val="bullet"/>
+      <w:lvlText w:val=""/>
+      <w:lvlJc w:val="left"/>
+      <w:pPr>
+        <w:ind w:left="5040" w:hanging="360"/>
+      </w:pPr>
+      <w:rPr>
+        <w:rFonts w:ascii="Symbol" w:hAnsi="Symbol" w:hint="default"/>
+      </w:rPr>
+    </w:lvl>
+    <w:lvl w:ilvl="7" w:tplc="04090003" w:tentative="1">
+      <w:start w:val="1"/>
+      <w:numFmt w:val="bullet"/>
+      <w:lvlText w:val="o"/>
+      <w:lvlJc w:val="left"/>
+      <w:pPr>
+        <w:ind w:left="5760" w:hanging="360"/>
+      </w:pPr>
+      <w:rPr>
+        <w:rFonts w:ascii="Courier New" w:hAnsi="Courier New" w:cs="Courier New" w:hint="default"/>
+      </w:rPr>
+    </w:lvl>
+    <w:lvl w:ilvl="8" w:tplc="04090005" w:tentative="1">
+      <w:start w:val="1"/>
+      <w:numFmt w:val="bullet"/>
+      <w:lvlText w:val=""/>
+      <w:lvlJc w:val="left"/>
+      <w:pPr>
+        <w:ind w:left="6480" w:hanging="360"/>
+      </w:pPr>
+      <w:rPr>
+        <w:rFonts w:ascii="Wingdings" w:hAnsi="Wingdings" w:hint="default"/>
+      </w:rPr>
+    </w:lvl>
+  </w:abstractNum>
+  <w:abstractNum w:abstractNumId="3" w15:restartNumberingAfterBreak="0">
+    <w:nsid w:val="7A7069BB"/>
+    <w:multiLevelType w:val="hybridMultilevel"/>
+    <w:tmpl w:val="0FBE5414"/>
+    <w:lvl w:ilvl="0" w:tplc="04090001">
+      <w:start w:val="1"/>
+      <w:numFmt w:val="bullet"/>
+      <w:lvlText w:val=""/>
+      <w:lvlJc w:val="left"/>
+      <w:pPr>
+        <w:ind w:left="720" w:hanging="360"/>
+      </w:pPr>
+      <w:rPr>
+        <w:rFonts w:ascii="Symbol" w:hAnsi="Symbol" w:hint="default"/>
+      </w:rPr>
+    </w:lvl>
+    <w:lvl w:ilvl="1" w:tplc="04090003" w:tentative="1">
+      <w:start w:val="1"/>
+      <w:numFmt w:val="bullet"/>
+      <w:lvlText w:val="o"/>
+      <w:lvlJc w:val="left"/>
+      <w:pPr>
+        <w:ind w:left="1440" w:hanging="360"/>
+      </w:pPr>
+      <w:rPr>
+        <w:rFonts w:ascii="Courier New" w:hAnsi="Courier New" w:cs="Courier New" w:hint="default"/>
+      </w:rPr>
+    </w:lvl>
+    <w:lvl w:ilvl="2" w:tplc="04090005" w:tentative="1">
+      <w:start w:val="1"/>
+      <w:numFmt w:val="bullet"/>
+      <w:lvlText w:val=""/>
+      <w:lvlJc w:val="left"/>
+      <w:pPr>
+        <w:ind w:left="2160" w:hanging="360"/>
+      </w:pPr>
+      <w:rPr>
+        <w:rFonts w:ascii="Wingdings" w:hAnsi="Wingdings" w:hint="default"/>
+      </w:rPr>
+    </w:lvl>
+    <w:lvl w:ilvl="3" w:tplc="04090001" w:tentative="1">
+      <w:start w:val="1"/>
+      <w:numFmt w:val="bullet"/>
+      <w:lvlText w:val=""/>
+      <w:lvlJc w:val="left"/>
+      <w:pPr>
+        <w:ind w:left="2880" w:hanging="360"/>
+      </w:pPr>
+      <w:rPr>
+        <w:rFonts w:ascii="Symbol" w:hAnsi="Symbol" w:hint="default"/>
+      </w:rPr>
+    </w:lvl>
+    <w:lvl w:ilvl="4" w:tplc="04090003" w:tentative="1">
+      <w:start w:val="1"/>
+      <w:numFmt w:val="bullet"/>
+      <w:lvlText w:val="o"/>
+      <w:lvlJc w:val="left"/>
+      <w:pPr>
+        <w:ind w:left="3600" w:hanging="360"/>
+      </w:pPr>
+      <w:rPr>
+        <w:rFonts w:ascii="Courier New" w:hAnsi="Courier New" w:cs="Courier New" w:hint="default"/>
+      </w:rPr>
+    </w:lvl>
+    <w:lvl w:ilvl="5" w:tplc="04090005" w:tentative="1">
+      <w:start w:val="1"/>
+      <w:numFmt w:val="bullet"/>
+      <w:lvlText w:val=""/>
+      <w:lvlJc w:val="left"/>
+      <w:pPr>
+        <w:ind w:left="4320" w:hanging="360"/>
+      </w:pPr>
+      <w:rPr>
+        <w:rFonts w:ascii="Wingdings" w:hAnsi="Wingdings" w:hint="default"/>
+      </w:rPr>
+    </w:lvl>
+    <w:lvl w:ilvl="6" w:tplc="04090001" w:tentative="1">
+      <w:start w:val="1"/>
+      <w:numFmt w:val="bullet"/>
+      <w:lvlText w:val=""/>
+      <w:lvlJc w:val="left"/>
+      <w:pPr>
+        <w:ind w:left="5040" w:hanging="360"/>
+      </w:pPr>
+      <w:rPr>
+        <w:rFonts w:ascii="Symbol" w:hAnsi="Symbol" w:hint="default"/>
+      </w:rPr>
+    </w:lvl>
+    <w:lvl w:ilvl="7" w:tplc="04090003" w:tentative="1">
+      <w:start w:val="1"/>
+      <w:numFmt w:val="bullet"/>
+      <w:lvlText w:val="o"/>
+      <w:lvlJc w:val="left"/>
+      <w:pPr>
+        <w:ind w:left="5760" w:hanging="360"/>
+      </w:pPr>
+      <w:rPr>
+        <w:rFonts w:ascii="Courier New" w:hAnsi="Courier New" w:cs="Courier New" w:hint="default"/>
+      </w:rPr>
+    </w:lvl>
+    <w:lvl w:ilvl="8" w:tplc="04090005" w:tentative="1">
+      <w:start w:val="1"/>
+      <w:numFmt w:val="bullet"/>
+      <w:lvlText w:val=""/>
+      <w:lvlJc w:val="left"/>
+      <w:pPr>
+        <w:ind w:left="6480" w:hanging="360"/>
+      </w:pPr>
+      <w:rPr>
+        <w:rFonts w:ascii="Wingdings" w:hAnsi="Wingdings" w:hint="default"/>
+      </w:rPr>
+    </w:lvl>
+  </w:abstractNum>
+  <w:num w:numId="1">
+    <w:abstractNumId w:val="1"/>
+  </w:num>
+  <w:num w:numId="2">
+    <w:abstractNumId w:val="3"/>
+  </w:num>
+  <w:num w:numId="3">
+    <w:abstractNumId w:val="2"/>
+  </w:num>
+  <w:num w:numId="4">
+    <w:abstractNumId w:val="0"/>
+  </w:num>
+</w:numbering>
 </file>
 
 <file path=word/styles.xml><?xml version="1.0" encoding="utf-8"?>
@@ -489,6 +1215,17 @@
     <w:semiHidden/>
     <w:unhideWhenUsed/>
   </w:style>
+  <w:style w:type="paragraph" w:styleId="ListParagraph">
+    <w:name w:val="List Paragraph"/>
+    <w:basedOn w:val="Normal"/>
+    <w:uiPriority w:val="34"/>
+    <w:qFormat/>
+    <w:rsid w:val="001D3B87"/>
+    <w:pPr>
+      <w:ind w:left="720"/>
+      <w:contextualSpacing/>
+    </w:pPr>
+  </w:style>
 </w:styles>
 </file>
 

</xml_diff>